<commit_message>
Lecture notes January 14, 2019
</commit_message>
<xml_diff>
--- a/Notes/POLS6310_Notes_Lectures_v00.docx
+++ b/Notes/POLS6310_Notes_Lectures_v00.docx
@@ -3,11 +3,114 @@
 <w:document xmlns:wpc="http://schemas.microsoft.com/office/word/2010/wordprocessingCanvas" xmlns:mc="http://schemas.openxmlformats.org/markup-compatibility/2006" xmlns:o="urn:schemas-microsoft-com:office:office" xmlns:r="http://schemas.openxmlformats.org/officeDocument/2006/relationships" xmlns:m="http://schemas.openxmlformats.org/officeDocument/2006/math" xmlns:v="urn:schemas-microsoft-com:vml" xmlns:wp14="http://schemas.microsoft.com/office/word/2010/wordprocessingDrawing" xmlns:wp="http://schemas.openxmlformats.org/drawingml/2006/wordprocessingDrawing" xmlns:w10="urn:schemas-microsoft-com:office:word" xmlns:w="http://schemas.openxmlformats.org/wordprocessingml/2006/main" xmlns:w14="http://schemas.microsoft.com/office/word/2010/wordml" xmlns:wpg="http://schemas.microsoft.com/office/word/2010/wordprocessingGroup" xmlns:wpi="http://schemas.microsoft.com/office/word/2010/wordprocessingInk" xmlns:wne="http://schemas.microsoft.com/office/word/2006/wordml" xmlns:wps="http://schemas.microsoft.com/office/word/2010/wordprocessingShape" mc:Ignorable="w14 wp14">
   <w:body>
     <w:p>
+      <w:pPr>
+        <w:pStyle w:val="ListParagraph"/>
+        <w:numPr>
+          <w:ilvl w:val="0"/>
+          <w:numId w:val="1"/>
+        </w:numPr>
+      </w:pPr>
+      <w:r>
+        <w:t>Opinions about politicians truth telling based on personal world view.</w:t>
+      </w:r>
+    </w:p>
+    <w:p>
+      <w:pPr>
+        <w:pStyle w:val="ListParagraph"/>
+        <w:numPr>
+          <w:ilvl w:val="0"/>
+          <w:numId w:val="1"/>
+        </w:numPr>
+      </w:pPr>
+      <w:r>
+        <w:t>Rational actor model (RAM)</w:t>
+      </w:r>
+      <w:r>
+        <w:t>.</w:t>
+      </w:r>
       <w:bookmarkStart w:id="0" w:name="_GoBack"/>
       <w:bookmarkEnd w:id="0"/>
     </w:p>
+    <w:p>
+      <w:pPr>
+        <w:pStyle w:val="ListParagraph"/>
+        <w:numPr>
+          <w:ilvl w:val="1"/>
+          <w:numId w:val="1"/>
+        </w:numPr>
+      </w:pPr>
+      <w:r>
+        <w:t>Normally a policy decision is evaluated by multiple federal agencies.</w:t>
+      </w:r>
+    </w:p>
+    <w:p>
+      <w:pPr>
+        <w:pStyle w:val="ListParagraph"/>
+        <w:numPr>
+          <w:ilvl w:val="1"/>
+          <w:numId w:val="1"/>
+        </w:numPr>
+      </w:pPr>
+      <w:r>
+        <w:t>Policy process is not a unitary process but the debate is normally held behind closed doors in an administration so that it appears unitary.</w:t>
+      </w:r>
+    </w:p>
+    <w:p>
+      <w:pPr>
+        <w:pStyle w:val="ListParagraph"/>
+        <w:numPr>
+          <w:ilvl w:val="0"/>
+          <w:numId w:val="1"/>
+        </w:numPr>
+      </w:pPr>
+      <w:r>
+        <w:t>Cooperation tends to be the exception and not the rule in a bureaucracy.</w:t>
+      </w:r>
+    </w:p>
+    <w:p>
+      <w:pPr>
+        <w:pStyle w:val="ListParagraph"/>
+        <w:numPr>
+          <w:ilvl w:val="0"/>
+          <w:numId w:val="1"/>
+        </w:numPr>
+      </w:pPr>
+      <w:r>
+        <w:t xml:space="preserve">Polis </w:t>
+      </w:r>
+      <w:r>
+        <w:t xml:space="preserve">is </w:t>
+      </w:r>
+      <w:r>
+        <w:t>concerned with relationships, community, and belonging.</w:t>
+      </w:r>
+    </w:p>
+    <w:p>
+      <w:pPr>
+        <w:pStyle w:val="ListParagraph"/>
+        <w:numPr>
+          <w:ilvl w:val="0"/>
+          <w:numId w:val="1"/>
+        </w:numPr>
+      </w:pPr>
+      <w:r>
+        <w:t>People tend to associate problems with something we’ve done before (i.e., metaphor)</w:t>
+      </w:r>
+    </w:p>
+    <w:p>
+      <w:pPr>
+        <w:pStyle w:val="ListParagraph"/>
+        <w:numPr>
+          <w:ilvl w:val="0"/>
+          <w:numId w:val="1"/>
+        </w:numPr>
+      </w:pPr>
+      <w:r>
+        <w:t>Facts often don’t matter in political and policy discussions because people filter arguments through their world view which is constructed through metaphorical System 1 thinking.</w:t>
+      </w:r>
+    </w:p>
     <w:sectPr>
-      <w:headerReference w:type="default" r:id="rId7"/>
+      <w:headerReference w:type="default" r:id="rId8"/>
       <w:pgSz w:w="12240" w:h="15840"/>
       <w:pgMar w:top="1440" w:right="1440" w:bottom="1440" w:left="1440" w:header="720" w:footer="720" w:gutter="0"/>
       <w:cols w:space="720"/>
@@ -165,6 +268,127 @@
     </w:pPr>
   </w:p>
 </w:hdr>
+</file>
+
+<file path=word/numbering.xml><?xml version="1.0" encoding="utf-8"?>
+<w:numbering xmlns:wpc="http://schemas.microsoft.com/office/word/2010/wordprocessingCanvas" xmlns:mc="http://schemas.openxmlformats.org/markup-compatibility/2006" xmlns:o="urn:schemas-microsoft-com:office:office" xmlns:r="http://schemas.openxmlformats.org/officeDocument/2006/relationships" xmlns:m="http://schemas.openxmlformats.org/officeDocument/2006/math" xmlns:v="urn:schemas-microsoft-com:vml" xmlns:wp14="http://schemas.microsoft.com/office/word/2010/wordprocessingDrawing" xmlns:wp="http://schemas.openxmlformats.org/drawingml/2006/wordprocessingDrawing" xmlns:w10="urn:schemas-microsoft-com:office:word" xmlns:w="http://schemas.openxmlformats.org/wordprocessingml/2006/main" xmlns:w14="http://schemas.microsoft.com/office/word/2010/wordml" xmlns:wpg="http://schemas.microsoft.com/office/word/2010/wordprocessingGroup" xmlns:wpi="http://schemas.microsoft.com/office/word/2010/wordprocessingInk" xmlns:wne="http://schemas.microsoft.com/office/word/2006/wordml" xmlns:wps="http://schemas.microsoft.com/office/word/2010/wordprocessingShape" mc:Ignorable="w14 wp14">
+  <w:abstractNum w:abstractNumId="0">
+    <w:nsid w:val="2C5F7B36"/>
+    <w:multiLevelType w:val="hybridMultilevel"/>
+    <w:tmpl w:val="44BAFAF4"/>
+    <w:lvl w:ilvl="0" w:tplc="04090001">
+      <w:start w:val="1"/>
+      <w:numFmt w:val="bullet"/>
+      <w:lvlText w:val=""/>
+      <w:lvlJc w:val="left"/>
+      <w:pPr>
+        <w:ind w:left="720" w:hanging="360"/>
+      </w:pPr>
+      <w:rPr>
+        <w:rFonts w:ascii="Symbol" w:hAnsi="Symbol" w:hint="default"/>
+      </w:rPr>
+    </w:lvl>
+    <w:lvl w:ilvl="1" w:tplc="04090003">
+      <w:start w:val="1"/>
+      <w:numFmt w:val="bullet"/>
+      <w:lvlText w:val="o"/>
+      <w:lvlJc w:val="left"/>
+      <w:pPr>
+        <w:ind w:left="1440" w:hanging="360"/>
+      </w:pPr>
+      <w:rPr>
+        <w:rFonts w:ascii="Courier New" w:hAnsi="Courier New" w:cs="Courier New" w:hint="default"/>
+      </w:rPr>
+    </w:lvl>
+    <w:lvl w:ilvl="2" w:tplc="04090005" w:tentative="1">
+      <w:start w:val="1"/>
+      <w:numFmt w:val="bullet"/>
+      <w:lvlText w:val=""/>
+      <w:lvlJc w:val="left"/>
+      <w:pPr>
+        <w:ind w:left="2160" w:hanging="360"/>
+      </w:pPr>
+      <w:rPr>
+        <w:rFonts w:ascii="Wingdings" w:hAnsi="Wingdings" w:hint="default"/>
+      </w:rPr>
+    </w:lvl>
+    <w:lvl w:ilvl="3" w:tplc="04090001" w:tentative="1">
+      <w:start w:val="1"/>
+      <w:numFmt w:val="bullet"/>
+      <w:lvlText w:val=""/>
+      <w:lvlJc w:val="left"/>
+      <w:pPr>
+        <w:ind w:left="2880" w:hanging="360"/>
+      </w:pPr>
+      <w:rPr>
+        <w:rFonts w:ascii="Symbol" w:hAnsi="Symbol" w:hint="default"/>
+      </w:rPr>
+    </w:lvl>
+    <w:lvl w:ilvl="4" w:tplc="04090003" w:tentative="1">
+      <w:start w:val="1"/>
+      <w:numFmt w:val="bullet"/>
+      <w:lvlText w:val="o"/>
+      <w:lvlJc w:val="left"/>
+      <w:pPr>
+        <w:ind w:left="3600" w:hanging="360"/>
+      </w:pPr>
+      <w:rPr>
+        <w:rFonts w:ascii="Courier New" w:hAnsi="Courier New" w:cs="Courier New" w:hint="default"/>
+      </w:rPr>
+    </w:lvl>
+    <w:lvl w:ilvl="5" w:tplc="04090005" w:tentative="1">
+      <w:start w:val="1"/>
+      <w:numFmt w:val="bullet"/>
+      <w:lvlText w:val=""/>
+      <w:lvlJc w:val="left"/>
+      <w:pPr>
+        <w:ind w:left="4320" w:hanging="360"/>
+      </w:pPr>
+      <w:rPr>
+        <w:rFonts w:ascii="Wingdings" w:hAnsi="Wingdings" w:hint="default"/>
+      </w:rPr>
+    </w:lvl>
+    <w:lvl w:ilvl="6" w:tplc="04090001" w:tentative="1">
+      <w:start w:val="1"/>
+      <w:numFmt w:val="bullet"/>
+      <w:lvlText w:val=""/>
+      <w:lvlJc w:val="left"/>
+      <w:pPr>
+        <w:ind w:left="5040" w:hanging="360"/>
+      </w:pPr>
+      <w:rPr>
+        <w:rFonts w:ascii="Symbol" w:hAnsi="Symbol" w:hint="default"/>
+      </w:rPr>
+    </w:lvl>
+    <w:lvl w:ilvl="7" w:tplc="04090003" w:tentative="1">
+      <w:start w:val="1"/>
+      <w:numFmt w:val="bullet"/>
+      <w:lvlText w:val="o"/>
+      <w:lvlJc w:val="left"/>
+      <w:pPr>
+        <w:ind w:left="5760" w:hanging="360"/>
+      </w:pPr>
+      <w:rPr>
+        <w:rFonts w:ascii="Courier New" w:hAnsi="Courier New" w:cs="Courier New" w:hint="default"/>
+      </w:rPr>
+    </w:lvl>
+    <w:lvl w:ilvl="8" w:tplc="04090005" w:tentative="1">
+      <w:start w:val="1"/>
+      <w:numFmt w:val="bullet"/>
+      <w:lvlText w:val=""/>
+      <w:lvlJc w:val="left"/>
+      <w:pPr>
+        <w:ind w:left="6480" w:hanging="360"/>
+      </w:pPr>
+      <w:rPr>
+        <w:rFonts w:ascii="Wingdings" w:hAnsi="Wingdings" w:hint="default"/>
+      </w:rPr>
+    </w:lvl>
+  </w:abstractNum>
+  <w:num w:numId="1">
+    <w:abstractNumId w:val="0"/>
+  </w:num>
+</w:numbering>
 </file>
 
 <file path=word/styles.xml><?xml version="1.0" encoding="utf-8"?>
@@ -392,6 +616,17 @@
     <w:uiPriority w:val="99"/>
     <w:rsid w:val="007C13AD"/>
   </w:style>
+  <w:style w:type="paragraph" w:styleId="ListParagraph">
+    <w:name w:val="List Paragraph"/>
+    <w:basedOn w:val="Normal"/>
+    <w:uiPriority w:val="34"/>
+    <w:qFormat/>
+    <w:rsid w:val="007857FB"/>
+    <w:pPr>
+      <w:ind w:left="720"/>
+      <w:contextualSpacing/>
+    </w:pPr>
+  </w:style>
 </w:styles>
 </file>
 
@@ -619,6 +854,17 @@
     <w:link w:val="Footer"/>
     <w:uiPriority w:val="99"/>
     <w:rsid w:val="007C13AD"/>
+  </w:style>
+  <w:style w:type="paragraph" w:styleId="ListParagraph">
+    <w:name w:val="List Paragraph"/>
+    <w:basedOn w:val="Normal"/>
+    <w:uiPriority w:val="34"/>
+    <w:qFormat/>
+    <w:rsid w:val="007857FB"/>
+    <w:pPr>
+      <w:ind w:left="720"/>
+      <w:contextualSpacing/>
+    </w:pPr>
   </w:style>
 </w:styles>
 </file>

</xml_diff>